<commit_message>
koniec i guess :)
</commit_message>
<xml_diff>
--- a/lab5/AI1-LE-gr330-Kopaniecka-Judyta.docx
+++ b/lab5/AI1-LE-gr330-Kopaniecka-Judyta.docx
@@ -114,39 +114,7 @@
                 <w:szCs w:val="28"/>
                 <w:lang w:val="pl-PL"/>
               </w:rPr>
-              <w:fldChar w:fldCharType="begin"/>
-            </w:r>
-            <w:r>
-              <w:rPr>
-                <w:sz w:val="28"/>
-                <w:szCs w:val="28"/>
-                <w:lang w:val="pl-PL"/>
-              </w:rPr>
-              <w:instrText xml:space="preserve"> DOCPROPERTY  Nazwisko  \* MERGEFORMAT </w:instrText>
-            </w:r>
-            <w:r>
-              <w:rPr>
-                <w:sz w:val="28"/>
-                <w:szCs w:val="28"/>
-                <w:lang w:val="pl-PL"/>
-              </w:rPr>
-              <w:fldChar w:fldCharType="separate"/>
-            </w:r>
-            <w:r>
-              <w:rPr>
-                <w:sz w:val="28"/>
-                <w:szCs w:val="28"/>
-                <w:lang w:val="pl-PL"/>
-              </w:rPr>
-              <w:t>Nazwisko</w:t>
-            </w:r>
-            <w:r>
-              <w:rPr>
-                <w:sz w:val="28"/>
-                <w:szCs w:val="28"/>
-                <w:lang w:val="pl-PL"/>
-              </w:rPr>
-              <w:fldChar w:fldCharType="end"/>
+              <w:t>Kopaniecka</w:t>
             </w:r>
             <w:r>
               <w:rPr>
@@ -162,39 +130,7 @@
                 <w:szCs w:val="28"/>
                 <w:lang w:val="pl-PL"/>
               </w:rPr>
-              <w:fldChar w:fldCharType="begin"/>
-            </w:r>
-            <w:r>
-              <w:rPr>
-                <w:sz w:val="28"/>
-                <w:szCs w:val="28"/>
-                <w:lang w:val="pl-PL"/>
-              </w:rPr>
-              <w:instrText xml:space="preserve"> DOCPROPERTY  Imie  \* MERGEFORMAT </w:instrText>
-            </w:r>
-            <w:r>
-              <w:rPr>
-                <w:sz w:val="28"/>
-                <w:szCs w:val="28"/>
-                <w:lang w:val="pl-PL"/>
-              </w:rPr>
-              <w:fldChar w:fldCharType="separate"/>
-            </w:r>
-            <w:r>
-              <w:rPr>
-                <w:sz w:val="28"/>
-                <w:szCs w:val="28"/>
-                <w:lang w:val="pl-PL"/>
-              </w:rPr>
-              <w:t>Imię</w:t>
-            </w:r>
-            <w:r>
-              <w:rPr>
-                <w:sz w:val="28"/>
-                <w:szCs w:val="28"/>
-                <w:lang w:val="pl-PL"/>
-              </w:rPr>
-              <w:fldChar w:fldCharType="end"/>
+              <w:t>Judyta</w:t>
             </w:r>
           </w:p>
           <w:p>
@@ -214,31 +150,7 @@
               <w:rPr>
                 <w:lang w:val="pl-PL"/>
               </w:rPr>
-              <w:fldChar w:fldCharType="begin"/>
-            </w:r>
-            <w:r>
-              <w:rPr>
-                <w:lang w:val="pl-PL"/>
-              </w:rPr>
-              <w:instrText xml:space="preserve"> DOCPROPERTY  "Numer albumu"  \* MERGEFORMAT </w:instrText>
-            </w:r>
-            <w:r>
-              <w:rPr>
-                <w:lang w:val="pl-PL"/>
-              </w:rPr>
-              <w:fldChar w:fldCharType="separate"/>
-            </w:r>
-            <w:r>
-              <w:rPr>
-                <w:lang w:val="pl-PL"/>
-              </w:rPr>
-              <w:t>00000</w:t>
-            </w:r>
-            <w:r>
-              <w:rPr>
-                <w:lang w:val="pl-PL"/>
-              </w:rPr>
-              <w:fldChar w:fldCharType="end"/>
+              <w:t>53757</w:t>
             </w:r>
           </w:p>
           <w:p>
@@ -276,7 +188,7 @@
               <w:rPr>
                 <w:lang w:val="pl-PL"/>
               </w:rPr>
-              <w:t>1-8</w:t>
+              <w:t>330</w:t>
             </w:r>
             <w:r>
               <w:rPr>
@@ -1127,7 +1039,7 @@
             <w:noProof/>
             <w:webHidden/>
           </w:rPr>
-          <w:t>3</w:t>
+          <w:t>5</w:t>
         </w:r>
         <w:r>
           <w:rPr>
@@ -1200,7 +1112,7 @@
             <w:noProof/>
             <w:webHidden/>
           </w:rPr>
-          <w:t>4</w:t>
+          <w:t>5</w:t>
         </w:r>
         <w:r>
           <w:rPr>
@@ -1273,7 +1185,7 @@
             <w:noProof/>
             <w:webHidden/>
           </w:rPr>
-          <w:t>5</w:t>
+          <w:t>9</w:t>
         </w:r>
         <w:r>
           <w:rPr>
@@ -1346,7 +1258,7 @@
             <w:noProof/>
             <w:webHidden/>
           </w:rPr>
-          <w:t>5</w:t>
+          <w:t>9</w:t>
         </w:r>
         <w:r>
           <w:rPr>
@@ -2890,38 +2802,15 @@
       <w:pPr>
         <w:pStyle w:val="Zadanie"/>
       </w:pPr>
-    </w:p>
-    <w:p>
-      <w:pPr>
-        <w:pStyle w:val="Zadanie"/>
-      </w:pPr>
-    </w:p>
-    <w:p>
-      <w:pPr>
-        <w:pStyle w:val="Zadanie"/>
-      </w:pPr>
-      <w:r>
-        <w:t>Wstaw zrzut ekranu zbudowanej strony:</w:t>
-      </w:r>
-    </w:p>
-    <w:p>
-      <w:pPr>
-        <w:pStyle w:val="Zadanie"/>
-      </w:pPr>
-    </w:p>
-    <w:p>
-      <w:pPr>
-        <w:pStyle w:val="Zadanie"/>
-      </w:pPr>
       <w:r>
         <w:rPr>
           <w:noProof/>
         </w:rPr>
         <w:drawing>
-          <wp:inline distT="0" distB="0" distL="0" distR="0" wp14:anchorId="5729D0EF" wp14:editId="313A71EE">
-            <wp:extent cx="6645910" cy="981075"/>
-            <wp:effectExtent l="0" t="0" r="2540" b="9525"/>
-            <wp:docPr id="150901054" name="Obraz 150901054"/>
+          <wp:inline distT="0" distB="0" distL="0" distR="0" wp14:anchorId="25984EC0" wp14:editId="75F7B85B">
+            <wp:extent cx="6645910" cy="1955165"/>
+            <wp:effectExtent l="0" t="0" r="2540" b="6985"/>
+            <wp:docPr id="2129010809" name="Obraz 1"/>
             <wp:cNvGraphicFramePr>
               <a:graphicFrameLocks xmlns:a="http://schemas.openxmlformats.org/drawingml/2006/main" noChangeAspect="1"/>
             </wp:cNvGraphicFramePr>
@@ -2929,13 +2818,77 @@
               <a:graphicData uri="http://schemas.openxmlformats.org/drawingml/2006/picture">
                 <pic:pic xmlns:pic="http://schemas.openxmlformats.org/drawingml/2006/picture">
                   <pic:nvPicPr>
-                    <pic:cNvPr id="0" name="Picture 1"/>
+                    <pic:cNvPr id="2129010809" name=""/>
+                    <pic:cNvPicPr/>
+                  </pic:nvPicPr>
+                  <pic:blipFill>
+                    <a:blip r:embed="rId13"/>
+                    <a:stretch>
+                      <a:fillRect/>
+                    </a:stretch>
+                  </pic:blipFill>
+                  <pic:spPr>
+                    <a:xfrm>
+                      <a:off x="0" y="0"/>
+                      <a:ext cx="6645910" cy="1955165"/>
+                    </a:xfrm>
+                    <a:prstGeom prst="rect">
+                      <a:avLst/>
+                    </a:prstGeom>
+                  </pic:spPr>
+                </pic:pic>
+              </a:graphicData>
+            </a:graphic>
+          </wp:inline>
+        </w:drawing>
+      </w:r>
+    </w:p>
+    <w:p>
+      <w:pPr>
+        <w:pStyle w:val="Zadanie"/>
+      </w:pPr>
+    </w:p>
+    <w:p>
+      <w:pPr>
+        <w:pStyle w:val="Zadanie"/>
+      </w:pPr>
+      <w:r>
+        <w:t>Wstaw zrzut ekranu zbudowanej strony:</w:t>
+      </w:r>
+    </w:p>
+    <w:p>
+      <w:pPr>
+        <w:pStyle w:val="Zadanie"/>
+      </w:pPr>
+    </w:p>
+    <w:p>
+      <w:pPr>
+        <w:pStyle w:val="Zadanie"/>
+      </w:pPr>
+      <w:r>
+        <w:rPr>
+          <w:noProof/>
+        </w:rPr>
+        <w:lastRenderedPageBreak/>
+        <w:drawing>
+          <wp:inline distT="0" distB="0" distL="0" distR="0" wp14:anchorId="34315C20" wp14:editId="54916C73">
+            <wp:extent cx="4899660" cy="9777730"/>
+            <wp:effectExtent l="0" t="0" r="0" b="0"/>
+            <wp:docPr id="176537376" name="Obraz 5" descr="Obraz zawierający tekst, roślina, roślina domowa, zrzut ekranu&#10;&#10;Opis wygenerowany automatycznie"/>
+            <wp:cNvGraphicFramePr>
+              <a:graphicFrameLocks xmlns:a="http://schemas.openxmlformats.org/drawingml/2006/main" noChangeAspect="1"/>
+            </wp:cNvGraphicFramePr>
+            <a:graphic xmlns:a="http://schemas.openxmlformats.org/drawingml/2006/main">
+              <a:graphicData uri="http://schemas.openxmlformats.org/drawingml/2006/picture">
+                <pic:pic xmlns:pic="http://schemas.openxmlformats.org/drawingml/2006/picture">
+                  <pic:nvPicPr>
+                    <pic:cNvPr id="176537376" name="Obraz 5" descr="Obraz zawierający tekst, roślina, roślina domowa, zrzut ekranu&#10;&#10;Opis wygenerowany automatycznie"/>
                     <pic:cNvPicPr>
                       <a:picLocks noChangeAspect="1" noChangeArrowheads="1"/>
                     </pic:cNvPicPr>
                   </pic:nvPicPr>
                   <pic:blipFill>
-                    <a:blip r:embed="rId13">
+                    <a:blip r:embed="rId14" cstate="print">
                       <a:extLst>
                         <a:ext uri="{28A0092B-C50C-407E-A947-70E740481C1C}">
                           <a14:useLocalDpi xmlns:a14="http://schemas.microsoft.com/office/drawing/2010/main" val="0"/>
@@ -2950,7 +2903,7 @@
                   <pic:spPr bwMode="auto">
                     <a:xfrm>
                       <a:off x="0" y="0"/>
-                      <a:ext cx="6645910" cy="981075"/>
+                      <a:ext cx="4899660" cy="9777730"/>
                     </a:xfrm>
                     <a:prstGeom prst="rect">
                       <a:avLst/>
@@ -2966,6 +2919,11 @@
           </wp:inline>
         </w:drawing>
       </w:r>
+    </w:p>
+    <w:p>
+      <w:pPr>
+        <w:pStyle w:val="Zadanie"/>
+      </w:pPr>
     </w:p>
     <w:tbl>
       <w:tblPr>
@@ -3082,10 +3040,10 @@
           <w:noProof/>
         </w:rPr>
         <w:drawing>
-          <wp:inline distT="0" distB="0" distL="0" distR="0" wp14:anchorId="5AB48743" wp14:editId="58B4CA02">
-            <wp:extent cx="6645910" cy="981075"/>
-            <wp:effectExtent l="0" t="0" r="2540" b="9525"/>
-            <wp:docPr id="1027073328" name="Obraz 1027073328"/>
+          <wp:inline distT="0" distB="0" distL="0" distR="0" wp14:anchorId="253B2718" wp14:editId="34B8BFD7">
+            <wp:extent cx="6645910" cy="3011805"/>
+            <wp:effectExtent l="0" t="0" r="2540" b="0"/>
+            <wp:docPr id="737653741" name="Obraz 1" descr="Obraz zawierający tekst, zrzut ekranu, oprogramowanie&#10;&#10;Opis wygenerowany automatycznie"/>
             <wp:cNvGraphicFramePr>
               <a:graphicFrameLocks xmlns:a="http://schemas.openxmlformats.org/drawingml/2006/main" noChangeAspect="1"/>
             </wp:cNvGraphicFramePr>
@@ -3093,36 +3051,23 @@
               <a:graphicData uri="http://schemas.openxmlformats.org/drawingml/2006/picture">
                 <pic:pic xmlns:pic="http://schemas.openxmlformats.org/drawingml/2006/picture">
                   <pic:nvPicPr>
-                    <pic:cNvPr id="0" name="Picture 1"/>
-                    <pic:cNvPicPr>
-                      <a:picLocks noChangeAspect="1" noChangeArrowheads="1"/>
-                    </pic:cNvPicPr>
+                    <pic:cNvPr id="737653741" name="Obraz 1" descr="Obraz zawierający tekst, zrzut ekranu, oprogramowanie&#10;&#10;Opis wygenerowany automatycznie"/>
+                    <pic:cNvPicPr/>
                   </pic:nvPicPr>
                   <pic:blipFill>
-                    <a:blip r:embed="rId13">
-                      <a:extLst>
-                        <a:ext uri="{28A0092B-C50C-407E-A947-70E740481C1C}">
-                          <a14:useLocalDpi xmlns:a14="http://schemas.microsoft.com/office/drawing/2010/main" val="0"/>
-                        </a:ext>
-                      </a:extLst>
-                    </a:blip>
-                    <a:srcRect/>
+                    <a:blip r:embed="rId15"/>
                     <a:stretch>
                       <a:fillRect/>
                     </a:stretch>
                   </pic:blipFill>
-                  <pic:spPr bwMode="auto">
+                  <pic:spPr>
                     <a:xfrm>
                       <a:off x="0" y="0"/>
-                      <a:ext cx="6645910" cy="981075"/>
+                      <a:ext cx="6645910" cy="3011805"/>
                     </a:xfrm>
                     <a:prstGeom prst="rect">
                       <a:avLst/>
                     </a:prstGeom>
-                    <a:noFill/>
-                    <a:ln>
-                      <a:noFill/>
-                    </a:ln>
                   </pic:spPr>
                 </pic:pic>
               </a:graphicData>
@@ -3209,49 +3154,49 @@
         <w:rPr>
           <w:lang w:val="pl-PL"/>
         </w:rPr>
+        <w:t>Dy</w:t>
+      </w:r>
+      <w:r>
+        <w:rPr>
+          <w:lang w:val="pl-PL"/>
+        </w:rPr>
+        <w:t>namicznie tworzony obszar z linkami</w:t>
+      </w:r>
+      <w:bookmarkEnd w:id="11"/>
+    </w:p>
+    <w:p>
+      <w:pPr>
+        <w:pStyle w:val="Zadanie"/>
+      </w:pPr>
+      <w:r>
+        <w:t xml:space="preserve">Wstaw zrzut ekranu kodu odpowiedzialnego za dynamiczne generowanie </w:t>
+      </w:r>
+      <w:r>
+        <w:t>linków do styli</w:t>
+      </w:r>
+      <w:r>
+        <w:t>:</w:t>
+      </w:r>
+    </w:p>
+    <w:p>
+      <w:pPr>
+        <w:pStyle w:val="Zadanie"/>
+      </w:pPr>
+    </w:p>
+    <w:p>
+      <w:pPr>
+        <w:pStyle w:val="Zadanie"/>
+      </w:pPr>
+      <w:r>
+        <w:rPr>
+          <w:noProof/>
+        </w:rPr>
         <w:lastRenderedPageBreak/>
-        <w:t>Dy</w:t>
-      </w:r>
-      <w:r>
-        <w:rPr>
-          <w:lang w:val="pl-PL"/>
-        </w:rPr>
-        <w:t>namicznie tworzony obszar z linkami</w:t>
-      </w:r>
-      <w:bookmarkEnd w:id="11"/>
-    </w:p>
-    <w:p>
-      <w:pPr>
-        <w:pStyle w:val="Zadanie"/>
-      </w:pPr>
-      <w:r>
-        <w:t xml:space="preserve">Wstaw zrzut ekranu kodu odpowiedzialnego za dynamiczne generowanie </w:t>
-      </w:r>
-      <w:r>
-        <w:t>linków do styli</w:t>
-      </w:r>
-      <w:r>
-        <w:t>:</w:t>
-      </w:r>
-    </w:p>
-    <w:p>
-      <w:pPr>
-        <w:pStyle w:val="Zadanie"/>
-      </w:pPr>
-    </w:p>
-    <w:p>
-      <w:pPr>
-        <w:pStyle w:val="Zadanie"/>
-      </w:pPr>
-      <w:r>
-        <w:rPr>
-          <w:noProof/>
-        </w:rPr>
         <w:drawing>
-          <wp:inline distT="0" distB="0" distL="0" distR="0" wp14:anchorId="36EDDB77" wp14:editId="5E0933E1">
-            <wp:extent cx="6645910" cy="981075"/>
-            <wp:effectExtent l="0" t="0" r="2540" b="9525"/>
-            <wp:docPr id="748781244" name="Obraz 748781244"/>
+          <wp:inline distT="0" distB="0" distL="0" distR="0" wp14:anchorId="4CDF945E" wp14:editId="41561F16">
+            <wp:extent cx="6645910" cy="5233670"/>
+            <wp:effectExtent l="0" t="0" r="2540" b="5080"/>
+            <wp:docPr id="914172366" name="Obraz 1" descr="Obraz zawierający tekst, zrzut ekranu, oprogramowanie, wyświetlacz&#10;&#10;Opis wygenerowany automatycznie"/>
             <wp:cNvGraphicFramePr>
               <a:graphicFrameLocks xmlns:a="http://schemas.openxmlformats.org/drawingml/2006/main" noChangeAspect="1"/>
             </wp:cNvGraphicFramePr>
@@ -3259,36 +3204,23 @@
               <a:graphicData uri="http://schemas.openxmlformats.org/drawingml/2006/picture">
                 <pic:pic xmlns:pic="http://schemas.openxmlformats.org/drawingml/2006/picture">
                   <pic:nvPicPr>
-                    <pic:cNvPr id="0" name="Picture 1"/>
-                    <pic:cNvPicPr>
-                      <a:picLocks noChangeAspect="1" noChangeArrowheads="1"/>
-                    </pic:cNvPicPr>
+                    <pic:cNvPr id="914172366" name="Obraz 1" descr="Obraz zawierający tekst, zrzut ekranu, oprogramowanie, wyświetlacz&#10;&#10;Opis wygenerowany automatycznie"/>
+                    <pic:cNvPicPr/>
                   </pic:nvPicPr>
                   <pic:blipFill>
-                    <a:blip r:embed="rId13">
-                      <a:extLst>
-                        <a:ext uri="{28A0092B-C50C-407E-A947-70E740481C1C}">
-                          <a14:useLocalDpi xmlns:a14="http://schemas.microsoft.com/office/drawing/2010/main" val="0"/>
-                        </a:ext>
-                      </a:extLst>
-                    </a:blip>
-                    <a:srcRect/>
+                    <a:blip r:embed="rId16"/>
                     <a:stretch>
                       <a:fillRect/>
                     </a:stretch>
                   </pic:blipFill>
-                  <pic:spPr bwMode="auto">
+                  <pic:spPr>
                     <a:xfrm>
                       <a:off x="0" y="0"/>
-                      <a:ext cx="6645910" cy="981075"/>
+                      <a:ext cx="6645910" cy="5233670"/>
                     </a:xfrm>
                     <a:prstGeom prst="rect">
                       <a:avLst/>
                     </a:prstGeom>
-                    <a:noFill/>
-                    <a:ln>
-                      <a:noFill/>
-                    </a:ln>
                   </pic:spPr>
                 </pic:pic>
               </a:graphicData>
@@ -3301,33 +3233,15 @@
       <w:pPr>
         <w:pStyle w:val="Zadanie"/>
       </w:pPr>
-    </w:p>
-    <w:p>
-      <w:pPr>
-        <w:pStyle w:val="Zadanie"/>
-      </w:pPr>
-      <w:r>
-        <w:t>Wstaw zrzut ekranu obszaru linków na stronie:</w:t>
-      </w:r>
-    </w:p>
-    <w:p>
-      <w:pPr>
-        <w:pStyle w:val="Zadanie"/>
-      </w:pPr>
-    </w:p>
-    <w:p>
-      <w:pPr>
-        <w:pStyle w:val="Zadanie"/>
-      </w:pPr>
       <w:r>
         <w:rPr>
           <w:noProof/>
         </w:rPr>
         <w:drawing>
-          <wp:inline distT="0" distB="0" distL="0" distR="0" wp14:anchorId="2AEBFD0A" wp14:editId="7BE924E9">
-            <wp:extent cx="6645910" cy="981075"/>
-            <wp:effectExtent l="0" t="0" r="2540" b="9525"/>
-            <wp:docPr id="464088867" name="Obraz 464088867"/>
+          <wp:inline distT="0" distB="0" distL="0" distR="0" wp14:anchorId="3A45A1E8" wp14:editId="7E80DDB6">
+            <wp:extent cx="6645910" cy="1528445"/>
+            <wp:effectExtent l="0" t="0" r="2540" b="0"/>
+            <wp:docPr id="221965444" name="Obraz 1" descr="Obraz zawierający tekst, zrzut ekranu, Czcionka&#10;&#10;Opis wygenerowany automatycznie"/>
             <wp:cNvGraphicFramePr>
               <a:graphicFrameLocks xmlns:a="http://schemas.openxmlformats.org/drawingml/2006/main" noChangeAspect="1"/>
             </wp:cNvGraphicFramePr>
@@ -3335,36 +3249,23 @@
               <a:graphicData uri="http://schemas.openxmlformats.org/drawingml/2006/picture">
                 <pic:pic xmlns:pic="http://schemas.openxmlformats.org/drawingml/2006/picture">
                   <pic:nvPicPr>
-                    <pic:cNvPr id="0" name="Picture 1"/>
-                    <pic:cNvPicPr>
-                      <a:picLocks noChangeAspect="1" noChangeArrowheads="1"/>
-                    </pic:cNvPicPr>
+                    <pic:cNvPr id="221965444" name="Obraz 1" descr="Obraz zawierający tekst, zrzut ekranu, Czcionka&#10;&#10;Opis wygenerowany automatycznie"/>
+                    <pic:cNvPicPr/>
                   </pic:nvPicPr>
                   <pic:blipFill>
-                    <a:blip r:embed="rId13">
-                      <a:extLst>
-                        <a:ext uri="{28A0092B-C50C-407E-A947-70E740481C1C}">
-                          <a14:useLocalDpi xmlns:a14="http://schemas.microsoft.com/office/drawing/2010/main" val="0"/>
-                        </a:ext>
-                      </a:extLst>
-                    </a:blip>
-                    <a:srcRect/>
+                    <a:blip r:embed="rId17"/>
                     <a:stretch>
                       <a:fillRect/>
                     </a:stretch>
                   </pic:blipFill>
-                  <pic:spPr bwMode="auto">
+                  <pic:spPr>
                     <a:xfrm>
                       <a:off x="0" y="0"/>
-                      <a:ext cx="6645910" cy="981075"/>
+                      <a:ext cx="6645910" cy="1528445"/>
                     </a:xfrm>
                     <a:prstGeom prst="rect">
                       <a:avLst/>
                     </a:prstGeom>
-                    <a:noFill/>
-                    <a:ln>
-                      <a:noFill/>
-                    </a:ln>
                   </pic:spPr>
                 </pic:pic>
               </a:graphicData>
@@ -3383,7 +3284,7 @@
         <w:pStyle w:val="Zadanie"/>
       </w:pPr>
       <w:r>
-        <w:t>Wstaw zrzut ekranu obszaru linków po dodaniu kolejnego stylu do tablicy stylów:</w:t>
+        <w:t>Wstaw zrzut ekranu obszaru linków na stronie:</w:t>
       </w:r>
     </w:p>
     <w:p>
@@ -3399,11 +3300,12 @@
         <w:rPr>
           <w:noProof/>
         </w:rPr>
+        <w:lastRenderedPageBreak/>
         <w:drawing>
-          <wp:inline distT="0" distB="0" distL="0" distR="0" wp14:anchorId="05594587" wp14:editId="612B85AD">
-            <wp:extent cx="6645910" cy="981075"/>
-            <wp:effectExtent l="0" t="0" r="2540" b="9525"/>
-            <wp:docPr id="1400794562" name="Obraz 1400794562"/>
+          <wp:inline distT="0" distB="0" distL="0" distR="0" wp14:anchorId="47EB0AE8" wp14:editId="0A104AA2">
+            <wp:extent cx="6645910" cy="4404995"/>
+            <wp:effectExtent l="0" t="0" r="2540" b="0"/>
+            <wp:docPr id="2068982487" name="Obraz 1" descr="Obraz zawierający tekst, zrzut ekranu, Czcionka, Grafika&#10;&#10;Opis wygenerowany automatycznie"/>
             <wp:cNvGraphicFramePr>
               <a:graphicFrameLocks xmlns:a="http://schemas.openxmlformats.org/drawingml/2006/main" noChangeAspect="1"/>
             </wp:cNvGraphicFramePr>
@@ -3411,36 +3313,86 @@
               <a:graphicData uri="http://schemas.openxmlformats.org/drawingml/2006/picture">
                 <pic:pic xmlns:pic="http://schemas.openxmlformats.org/drawingml/2006/picture">
                   <pic:nvPicPr>
-                    <pic:cNvPr id="0" name="Picture 1"/>
-                    <pic:cNvPicPr>
-                      <a:picLocks noChangeAspect="1" noChangeArrowheads="1"/>
-                    </pic:cNvPicPr>
+                    <pic:cNvPr id="2068982487" name="Obraz 1" descr="Obraz zawierający tekst, zrzut ekranu, Czcionka, Grafika&#10;&#10;Opis wygenerowany automatycznie"/>
+                    <pic:cNvPicPr/>
                   </pic:nvPicPr>
                   <pic:blipFill>
-                    <a:blip r:embed="rId13">
-                      <a:extLst>
-                        <a:ext uri="{28A0092B-C50C-407E-A947-70E740481C1C}">
-                          <a14:useLocalDpi xmlns:a14="http://schemas.microsoft.com/office/drawing/2010/main" val="0"/>
-                        </a:ext>
-                      </a:extLst>
-                    </a:blip>
-                    <a:srcRect/>
+                    <a:blip r:embed="rId18"/>
                     <a:stretch>
                       <a:fillRect/>
                     </a:stretch>
                   </pic:blipFill>
-                  <pic:spPr bwMode="auto">
+                  <pic:spPr>
                     <a:xfrm>
                       <a:off x="0" y="0"/>
-                      <a:ext cx="6645910" cy="981075"/>
+                      <a:ext cx="6645910" cy="4404995"/>
                     </a:xfrm>
                     <a:prstGeom prst="rect">
                       <a:avLst/>
                     </a:prstGeom>
-                    <a:noFill/>
-                    <a:ln>
-                      <a:noFill/>
-                    </a:ln>
+                  </pic:spPr>
+                </pic:pic>
+              </a:graphicData>
+            </a:graphic>
+          </wp:inline>
+        </w:drawing>
+      </w:r>
+    </w:p>
+    <w:p>
+      <w:pPr>
+        <w:pStyle w:val="Zadanie"/>
+      </w:pPr>
+    </w:p>
+    <w:p>
+      <w:pPr>
+        <w:pStyle w:val="Zadanie"/>
+      </w:pPr>
+      <w:r>
+        <w:t>Wstaw zrzut ekranu obszaru linków po dodaniu kolejnego stylu do tablicy stylów:</w:t>
+      </w:r>
+    </w:p>
+    <w:p>
+      <w:pPr>
+        <w:pStyle w:val="Zadanie"/>
+      </w:pPr>
+    </w:p>
+    <w:p>
+      <w:pPr>
+        <w:pStyle w:val="Zadanie"/>
+      </w:pPr>
+      <w:r>
+        <w:rPr>
+          <w:noProof/>
+        </w:rPr>
+        <w:drawing>
+          <wp:inline distT="0" distB="0" distL="0" distR="0" wp14:anchorId="7404E0CF" wp14:editId="5556835E">
+            <wp:extent cx="3248478" cy="1276528"/>
+            <wp:effectExtent l="0" t="0" r="9525" b="0"/>
+            <wp:docPr id="37551514" name="Obraz 1" descr="Obraz zawierający tekst, Czcionka, Grafika, numer&#10;&#10;Opis wygenerowany automatycznie"/>
+            <wp:cNvGraphicFramePr>
+              <a:graphicFrameLocks xmlns:a="http://schemas.openxmlformats.org/drawingml/2006/main" noChangeAspect="1"/>
+            </wp:cNvGraphicFramePr>
+            <a:graphic xmlns:a="http://schemas.openxmlformats.org/drawingml/2006/main">
+              <a:graphicData uri="http://schemas.openxmlformats.org/drawingml/2006/picture">
+                <pic:pic xmlns:pic="http://schemas.openxmlformats.org/drawingml/2006/picture">
+                  <pic:nvPicPr>
+                    <pic:cNvPr id="37551514" name="Obraz 1" descr="Obraz zawierający tekst, Czcionka, Grafika, numer&#10;&#10;Opis wygenerowany automatycznie"/>
+                    <pic:cNvPicPr/>
+                  </pic:nvPicPr>
+                  <pic:blipFill>
+                    <a:blip r:embed="rId19"/>
+                    <a:stretch>
+                      <a:fillRect/>
+                    </a:stretch>
+                  </pic:blipFill>
+                  <pic:spPr>
+                    <a:xfrm>
+                      <a:off x="0" y="0"/>
+                      <a:ext cx="3248478" cy="1276528"/>
+                    </a:xfrm>
+                    <a:prstGeom prst="rect">
+                      <a:avLst/>
+                    </a:prstGeom>
                   </pic:spPr>
                 </pic:pic>
               </a:graphicData>
@@ -3538,11 +3490,12 @@
         <w:rPr>
           <w:noProof/>
         </w:rPr>
+        <w:lastRenderedPageBreak/>
         <w:drawing>
-          <wp:inline distT="0" distB="0" distL="0" distR="0" wp14:anchorId="7F16BA2C" wp14:editId="48392D3D">
-            <wp:extent cx="6645910" cy="981075"/>
-            <wp:effectExtent l="0" t="0" r="2540" b="9525"/>
-            <wp:docPr id="1191167399" name="Obraz 1191167399"/>
+          <wp:inline distT="0" distB="0" distL="0" distR="0" wp14:anchorId="08DDA7B5" wp14:editId="6F5453F8">
+            <wp:extent cx="6645910" cy="2220595"/>
+            <wp:effectExtent l="0" t="0" r="2540" b="8255"/>
+            <wp:docPr id="779127779" name="Obraz 1" descr="Obraz zawierający tekst, zrzut ekranu, Czcionka&#10;&#10;Opis wygenerowany automatycznie"/>
             <wp:cNvGraphicFramePr>
               <a:graphicFrameLocks xmlns:a="http://schemas.openxmlformats.org/drawingml/2006/main" noChangeAspect="1"/>
             </wp:cNvGraphicFramePr>
@@ -3550,36 +3503,23 @@
               <a:graphicData uri="http://schemas.openxmlformats.org/drawingml/2006/picture">
                 <pic:pic xmlns:pic="http://schemas.openxmlformats.org/drawingml/2006/picture">
                   <pic:nvPicPr>
-                    <pic:cNvPr id="0" name="Picture 1"/>
-                    <pic:cNvPicPr>
-                      <a:picLocks noChangeAspect="1" noChangeArrowheads="1"/>
-                    </pic:cNvPicPr>
+                    <pic:cNvPr id="779127779" name="Obraz 1" descr="Obraz zawierający tekst, zrzut ekranu, Czcionka&#10;&#10;Opis wygenerowany automatycznie"/>
+                    <pic:cNvPicPr/>
                   </pic:nvPicPr>
                   <pic:blipFill>
-                    <a:blip r:embed="rId13">
-                      <a:extLst>
-                        <a:ext uri="{28A0092B-C50C-407E-A947-70E740481C1C}">
-                          <a14:useLocalDpi xmlns:a14="http://schemas.microsoft.com/office/drawing/2010/main" val="0"/>
-                        </a:ext>
-                      </a:extLst>
-                    </a:blip>
-                    <a:srcRect/>
+                    <a:blip r:embed="rId20"/>
                     <a:stretch>
                       <a:fillRect/>
                     </a:stretch>
                   </pic:blipFill>
-                  <pic:spPr bwMode="auto">
+                  <pic:spPr>
                     <a:xfrm>
                       <a:off x="0" y="0"/>
-                      <a:ext cx="6645910" cy="981075"/>
+                      <a:ext cx="6645910" cy="2220595"/>
                     </a:xfrm>
                     <a:prstGeom prst="rect">
                       <a:avLst/>
                     </a:prstGeom>
-                    <a:noFill/>
-                    <a:ln>
-                      <a:noFill/>
-                    </a:ln>
                   </pic:spPr>
                 </pic:pic>
               </a:graphicData>
@@ -3592,33 +3532,15 @@
       <w:pPr>
         <w:pStyle w:val="Zadanie"/>
       </w:pPr>
-    </w:p>
-    <w:p>
-      <w:pPr>
-        <w:pStyle w:val="Zadanie"/>
-      </w:pPr>
-      <w:r>
-        <w:t>Wstaw zrzut ekranu strony po kliknięciu na link zmiany stylu:</w:t>
-      </w:r>
-    </w:p>
-    <w:p>
-      <w:pPr>
-        <w:pStyle w:val="Zadanie"/>
-      </w:pPr>
-    </w:p>
-    <w:p>
-      <w:pPr>
-        <w:pStyle w:val="Zadanie"/>
-      </w:pPr>
       <w:r>
         <w:rPr>
           <w:noProof/>
         </w:rPr>
         <w:drawing>
-          <wp:inline distT="0" distB="0" distL="0" distR="0" wp14:anchorId="5A5EEE8D" wp14:editId="06F2770F">
-            <wp:extent cx="6645910" cy="981075"/>
-            <wp:effectExtent l="0" t="0" r="2540" b="9525"/>
-            <wp:docPr id="1172445963" name="Obraz 1172445963"/>
+          <wp:inline distT="0" distB="0" distL="0" distR="0" wp14:anchorId="28AFEBB4" wp14:editId="69536F74">
+            <wp:extent cx="6645910" cy="1331595"/>
+            <wp:effectExtent l="0" t="0" r="2540" b="1905"/>
+            <wp:docPr id="937500888" name="Obraz 1" descr="Obraz zawierający tekst, zrzut ekranu, Czcionka&#10;&#10;Opis wygenerowany automatycznie"/>
             <wp:cNvGraphicFramePr>
               <a:graphicFrameLocks xmlns:a="http://schemas.openxmlformats.org/drawingml/2006/main" noChangeAspect="1"/>
             </wp:cNvGraphicFramePr>
@@ -3626,36 +3548,23 @@
               <a:graphicData uri="http://schemas.openxmlformats.org/drawingml/2006/picture">
                 <pic:pic xmlns:pic="http://schemas.openxmlformats.org/drawingml/2006/picture">
                   <pic:nvPicPr>
-                    <pic:cNvPr id="0" name="Picture 1"/>
-                    <pic:cNvPicPr>
-                      <a:picLocks noChangeAspect="1" noChangeArrowheads="1"/>
-                    </pic:cNvPicPr>
+                    <pic:cNvPr id="937500888" name="Obraz 1" descr="Obraz zawierający tekst, zrzut ekranu, Czcionka&#10;&#10;Opis wygenerowany automatycznie"/>
+                    <pic:cNvPicPr/>
                   </pic:nvPicPr>
                   <pic:blipFill>
-                    <a:blip r:embed="rId13">
-                      <a:extLst>
-                        <a:ext uri="{28A0092B-C50C-407E-A947-70E740481C1C}">
-                          <a14:useLocalDpi xmlns:a14="http://schemas.microsoft.com/office/drawing/2010/main" val="0"/>
-                        </a:ext>
-                      </a:extLst>
-                    </a:blip>
-                    <a:srcRect/>
+                    <a:blip r:embed="rId21"/>
                     <a:stretch>
                       <a:fillRect/>
                     </a:stretch>
                   </pic:blipFill>
-                  <pic:spPr bwMode="auto">
+                  <pic:spPr>
                     <a:xfrm>
                       <a:off x="0" y="0"/>
-                      <a:ext cx="6645910" cy="981075"/>
+                      <a:ext cx="6645910" cy="1331595"/>
                     </a:xfrm>
                     <a:prstGeom prst="rect">
                       <a:avLst/>
                     </a:prstGeom>
-                    <a:noFill/>
-                    <a:ln>
-                      <a:noFill/>
-                    </a:ln>
                   </pic:spPr>
                 </pic:pic>
               </a:graphicData>
@@ -3674,37 +3583,27 @@
         <w:pStyle w:val="Zadanie"/>
       </w:pPr>
       <w:r>
-        <w:t>Wstaw zrzut</w:t>
-      </w:r>
-      <w:r>
-        <w:t>y</w:t>
-      </w:r>
-      <w:r>
-        <w:t xml:space="preserve"> ekranu </w:t>
-      </w:r>
-      <w:r>
-        <w:t xml:space="preserve">fragmentu </w:t>
-      </w:r>
-      <w:r>
-        <w:t xml:space="preserve">kodu strony (narzędzia developerskie) </w:t>
-      </w:r>
-      <w:r>
-        <w:t>z podłączonymi linkami przed i po zmianie stylu:</w:t>
+        <w:t>Wstaw zrzut ekranu strony po kliknięciu na link zmiany stylu:</w:t>
       </w:r>
     </w:p>
     <w:p>
       <w:pPr>
         <w:pStyle w:val="Zadanie"/>
       </w:pPr>
+    </w:p>
+    <w:p>
+      <w:pPr>
+        <w:pStyle w:val="Zadanie"/>
+      </w:pPr>
       <w:r>
         <w:rPr>
           <w:noProof/>
         </w:rPr>
         <w:drawing>
-          <wp:inline distT="0" distB="0" distL="0" distR="0" wp14:anchorId="432389D5" wp14:editId="6AAAA6A6">
-            <wp:extent cx="2983523" cy="981075"/>
-            <wp:effectExtent l="0" t="0" r="7620" b="0"/>
-            <wp:docPr id="812857279" name="Obraz 812857279"/>
+          <wp:inline distT="0" distB="0" distL="0" distR="0" wp14:anchorId="7B9E5951" wp14:editId="0BBAD5DE">
+            <wp:extent cx="6645910" cy="3482975"/>
+            <wp:effectExtent l="0" t="0" r="2540" b="3175"/>
+            <wp:docPr id="852245779" name="Obraz 1" descr="Obraz zawierający tekst, zrzut ekranu, Czcionka, design&#10;&#10;Opis wygenerowany automatycznie"/>
             <wp:cNvGraphicFramePr>
               <a:graphicFrameLocks xmlns:a="http://schemas.openxmlformats.org/drawingml/2006/main" noChangeAspect="1"/>
             </wp:cNvGraphicFramePr>
@@ -3712,36 +3611,23 @@
               <a:graphicData uri="http://schemas.openxmlformats.org/drawingml/2006/picture">
                 <pic:pic xmlns:pic="http://schemas.openxmlformats.org/drawingml/2006/picture">
                   <pic:nvPicPr>
-                    <pic:cNvPr id="0" name="Picture 1"/>
-                    <pic:cNvPicPr>
-                      <a:picLocks noChangeAspect="1" noChangeArrowheads="1"/>
-                    </pic:cNvPicPr>
+                    <pic:cNvPr id="852245779" name="Obraz 1" descr="Obraz zawierający tekst, zrzut ekranu, Czcionka, design&#10;&#10;Opis wygenerowany automatycznie"/>
+                    <pic:cNvPicPr/>
                   </pic:nvPicPr>
                   <pic:blipFill>
-                    <a:blip r:embed="rId13">
-                      <a:extLst>
-                        <a:ext uri="{28A0092B-C50C-407E-A947-70E740481C1C}">
-                          <a14:useLocalDpi xmlns:a14="http://schemas.microsoft.com/office/drawing/2010/main" val="0"/>
-                        </a:ext>
-                      </a:extLst>
-                    </a:blip>
-                    <a:srcRect/>
+                    <a:blip r:embed="rId22"/>
                     <a:stretch>
                       <a:fillRect/>
                     </a:stretch>
                   </pic:blipFill>
-                  <pic:spPr bwMode="auto">
+                  <pic:spPr>
                     <a:xfrm>
                       <a:off x="0" y="0"/>
-                      <a:ext cx="2988168" cy="982603"/>
+                      <a:ext cx="6645910" cy="3482975"/>
                     </a:xfrm>
                     <a:prstGeom prst="rect">
                       <a:avLst/>
                     </a:prstGeom>
-                    <a:noFill/>
-                    <a:ln>
-                      <a:noFill/>
-                    </a:ln>
                   </pic:spPr>
                 </pic:pic>
               </a:graphicData>
@@ -3749,18 +3635,48 @@
           </wp:inline>
         </w:drawing>
       </w:r>
-      <w:r>
-        <w:t xml:space="preserve"> </w:t>
-      </w:r>
+    </w:p>
+    <w:p>
+      <w:pPr>
+        <w:pStyle w:val="Zadanie"/>
+      </w:pPr>
+    </w:p>
+    <w:p>
+      <w:pPr>
+        <w:pStyle w:val="Zadanie"/>
+      </w:pPr>
+      <w:r>
+        <w:t>Wstaw zrzut</w:t>
+      </w:r>
+      <w:r>
+        <w:t>y</w:t>
+      </w:r>
+      <w:r>
+        <w:t xml:space="preserve"> ekranu </w:t>
+      </w:r>
+      <w:r>
+        <w:t xml:space="preserve">fragmentu </w:t>
+      </w:r>
+      <w:r>
+        <w:t xml:space="preserve">kodu strony (narzędzia developerskie) </w:t>
+      </w:r>
+      <w:r>
+        <w:t>z podłączonymi linkami przed i po zmianie stylu:</w:t>
+      </w:r>
+    </w:p>
+    <w:p>
+      <w:pPr>
+        <w:pStyle w:val="Zadanie"/>
+      </w:pPr>
       <w:r>
         <w:rPr>
           <w:noProof/>
         </w:rPr>
         <w:drawing>
-          <wp:inline distT="0" distB="0" distL="0" distR="0" wp14:anchorId="06F0FBE4" wp14:editId="65FC012A">
-            <wp:extent cx="2983523" cy="981075"/>
-            <wp:effectExtent l="0" t="0" r="7620" b="0"/>
-            <wp:docPr id="1207225057" name="Obraz 1207225057"/>
+          <wp:inline distT="0" distB="0" distL="0" distR="0" wp14:anchorId="0570B46E" wp14:editId="021F07B1">
+            <wp:extent cx="6645910" cy="995045"/>
+            <wp:effectExtent l="0" t="0" r="2540" b="0"/>
+            <wp:docPr id="1304387013" name="Obraz 1" descr="Obraz zawierający tekst, zrzut ekranu, Czcionka, linia&#10;&#10;Opis wygenerowany automatycznie"/>
             <wp:cNvGraphicFramePr>
               <a:graphicFrameLocks xmlns:a="http://schemas.openxmlformats.org/drawingml/2006/main" noChangeAspect="1"/>
             </wp:cNvGraphicFramePr>
@@ -3768,36 +3684,72 @@
               <a:graphicData uri="http://schemas.openxmlformats.org/drawingml/2006/picture">
                 <pic:pic xmlns:pic="http://schemas.openxmlformats.org/drawingml/2006/picture">
                   <pic:nvPicPr>
-                    <pic:cNvPr id="0" name="Picture 1"/>
-                    <pic:cNvPicPr>
-                      <a:picLocks noChangeAspect="1" noChangeArrowheads="1"/>
-                    </pic:cNvPicPr>
+                    <pic:cNvPr id="1304387013" name="Obraz 1" descr="Obraz zawierający tekst, zrzut ekranu, Czcionka, linia&#10;&#10;Opis wygenerowany automatycznie"/>
+                    <pic:cNvPicPr/>
                   </pic:nvPicPr>
                   <pic:blipFill>
-                    <a:blip r:embed="rId13">
-                      <a:extLst>
-                        <a:ext uri="{28A0092B-C50C-407E-A947-70E740481C1C}">
-                          <a14:useLocalDpi xmlns:a14="http://schemas.microsoft.com/office/drawing/2010/main" val="0"/>
-                        </a:ext>
-                      </a:extLst>
-                    </a:blip>
-                    <a:srcRect/>
+                    <a:blip r:embed="rId23"/>
                     <a:stretch>
                       <a:fillRect/>
                     </a:stretch>
                   </pic:blipFill>
-                  <pic:spPr bwMode="auto">
+                  <pic:spPr>
                     <a:xfrm>
                       <a:off x="0" y="0"/>
-                      <a:ext cx="2988168" cy="982603"/>
+                      <a:ext cx="6645910" cy="995045"/>
                     </a:xfrm>
                     <a:prstGeom prst="rect">
                       <a:avLst/>
                     </a:prstGeom>
-                    <a:noFill/>
-                    <a:ln>
-                      <a:noFill/>
-                    </a:ln>
+                  </pic:spPr>
+                </pic:pic>
+              </a:graphicData>
+            </a:graphic>
+          </wp:inline>
+        </w:drawing>
+      </w:r>
+      <w:r>
+        <w:t xml:space="preserve"> </w:t>
+      </w:r>
+    </w:p>
+    <w:p>
+      <w:pPr>
+        <w:pStyle w:val="Zadanie"/>
+      </w:pPr>
+      <w:r>
+        <w:rPr>
+          <w:noProof/>
+        </w:rPr>
+        <w:lastRenderedPageBreak/>
+        <w:drawing>
+          <wp:inline distT="0" distB="0" distL="0" distR="0" wp14:anchorId="643C3DAF" wp14:editId="684CFD31">
+            <wp:extent cx="6645910" cy="951230"/>
+            <wp:effectExtent l="0" t="0" r="2540" b="1270"/>
+            <wp:docPr id="151333779" name="Obraz 1" descr="Obraz zawierający tekst, zrzut ekranu, Czcionka&#10;&#10;Opis wygenerowany automatycznie"/>
+            <wp:cNvGraphicFramePr>
+              <a:graphicFrameLocks xmlns:a="http://schemas.openxmlformats.org/drawingml/2006/main" noChangeAspect="1"/>
+            </wp:cNvGraphicFramePr>
+            <a:graphic xmlns:a="http://schemas.openxmlformats.org/drawingml/2006/main">
+              <a:graphicData uri="http://schemas.openxmlformats.org/drawingml/2006/picture">
+                <pic:pic xmlns:pic="http://schemas.openxmlformats.org/drawingml/2006/picture">
+                  <pic:nvPicPr>
+                    <pic:cNvPr id="151333779" name="Obraz 1" descr="Obraz zawierający tekst, zrzut ekranu, Czcionka&#10;&#10;Opis wygenerowany automatycznie"/>
+                    <pic:cNvPicPr/>
+                  </pic:nvPicPr>
+                  <pic:blipFill>
+                    <a:blip r:embed="rId24"/>
+                    <a:stretch>
+                      <a:fillRect/>
+                    </a:stretch>
+                  </pic:blipFill>
+                  <pic:spPr>
+                    <a:xfrm>
+                      <a:off x="0" y="0"/>
+                      <a:ext cx="6645910" cy="951230"/>
+                    </a:xfrm>
+                    <a:prstGeom prst="rect">
+                      <a:avLst/>
+                    </a:prstGeom>
                   </pic:spPr>
                 </pic:pic>
               </a:graphicData>
@@ -4032,9 +3984,22 @@
         <w:pStyle w:val="Zadanie"/>
       </w:pPr>
       <w:r>
+        <w:t>https://github.com/jkopanieckaa/aplikacje_internetowe/tree/main/lab5</w:t>
+      </w:r>
+    </w:p>
+    <w:p>
+      <w:pPr>
+        <w:pStyle w:val="Zadanie"/>
+      </w:pPr>
+    </w:p>
+    <w:p>
+      <w:pPr>
+        <w:pStyle w:val="Zadanie"/>
+      </w:pPr>
+      <w:r>
         <w:t xml:space="preserve">…link, np. </w:t>
       </w:r>
-      <w:hyperlink r:id="rId14" w:history="1">
+      <w:hyperlink r:id="rId25" w:history="1">
         <w:r>
           <w:rPr>
             <w:rStyle w:val="Hipercze"/>
@@ -4077,6 +4042,24 @@
         <w:pStyle w:val="Zadanie"/>
       </w:pPr>
       <w:r>
+        <w:t xml:space="preserve">Nauczyłam się podstaw działania </w:t>
+      </w:r>
+      <w:proofErr w:type="spellStart"/>
+      <w:r>
+        <w:t>TypeScriptu</w:t>
+      </w:r>
+      <w:proofErr w:type="spellEnd"/>
+    </w:p>
+    <w:p>
+      <w:pPr>
+        <w:pStyle w:val="Zadanie"/>
+      </w:pPr>
+    </w:p>
+    <w:p>
+      <w:pPr>
+        <w:pStyle w:val="Zadanie"/>
+      </w:pPr>
+      <w:r>
         <w:t>…podsumowanie…</w:t>
       </w:r>
     </w:p>
@@ -4113,9 +4096,9 @@
       </w:r>
     </w:p>
     <w:sectPr>
-      <w:headerReference w:type="default" r:id="rId15"/>
-      <w:footerReference w:type="default" r:id="rId16"/>
-      <w:footerReference w:type="first" r:id="rId17"/>
+      <w:headerReference w:type="default" r:id="rId26"/>
+      <w:footerReference w:type="default" r:id="rId27"/>
+      <w:footerReference w:type="first" r:id="rId28"/>
       <w:pgSz w:w="11906" w:h="16838"/>
       <w:pgMar w:top="720" w:right="720" w:bottom="720" w:left="720" w:header="708" w:footer="708" w:gutter="0"/>
       <w:cols w:space="708"/>
@@ -4496,7 +4479,7 @@
       <w:rPr>
         <w:lang w:val="pl-PL"/>
       </w:rPr>
-      <w:t>LAB D</w:t>
+      <w:t>LAB E</w:t>
     </w:r>
     <w:r>
       <w:fldChar w:fldCharType="end"/>
@@ -4535,7 +4518,7 @@
       <w:rPr>
         <w:lang w:val="pl-PL"/>
       </w:rPr>
-      <w:t>Nazwisko</w:t>
+      <w:t>Kopaniecka</w:t>
     </w:r>
     <w:r>
       <w:fldChar w:fldCharType="end"/>
@@ -4558,14 +4541,12 @@
     <w:r>
       <w:fldChar w:fldCharType="separate"/>
     </w:r>
-    <w:proofErr w:type="spellStart"/>
     <w:r>
       <w:rPr>
         <w:lang w:val="pl-PL"/>
       </w:rPr>
-      <w:t>Imie</w:t>
+      <w:t>Judyta</w:t>
     </w:r>
-    <w:proofErr w:type="spellEnd"/>
     <w:r>
       <w:fldChar w:fldCharType="end"/>
     </w:r>
@@ -6889,27 +6870,6 @@
 </file>
 
 <file path=customXml/item1.xml><?xml version="1.0" encoding="utf-8"?>
-<b:Sources xmlns:b="http://schemas.openxmlformats.org/officeDocument/2006/bibliography" xmlns="http://schemas.openxmlformats.org/officeDocument/2006/bibliography" SelectedStyle="\APASixthEditionOfficeOnline.xsl" StyleName="APA" Version="6"/>
-</file>
-
-<file path=customXml/item2.xml><?xml version="1.0" encoding="utf-8"?>
-<p:properties xmlns:p="http://schemas.microsoft.com/office/2006/metadata/properties" xmlns:xsi="http://www.w3.org/2001/XMLSchema-instance" xmlns:pc="http://schemas.microsoft.com/office/infopath/2007/PartnerControls">
-  <documentManagement>
-    <ReferenceId xmlns="be6fdebf-9910-419a-93e4-d4202b7006c1" xsi:nil="true"/>
-  </documentManagement>
-</p:properties>
-</file>
-
-<file path=customXml/item3.xml><?xml version="1.0" encoding="utf-8"?>
-<?mso-contentType ?>
-<FormTemplates xmlns="http://schemas.microsoft.com/sharepoint/v3/contenttype/forms">
-  <Display>DocumentLibraryForm</Display>
-  <Edit>DocumentLibraryForm</Edit>
-  <New>DocumentLibraryForm</New>
-</FormTemplates>
-</file>
-
-<file path=customXml/item4.xml><?xml version="1.0" encoding="utf-8"?>
 <ct:contentTypeSchema xmlns:ct="http://schemas.microsoft.com/office/2006/metadata/contentType" xmlns:ma="http://schemas.microsoft.com/office/2006/metadata/properties/metaAttributes" ct:_="" ma:_="" ma:contentTypeName="Dokument" ma:contentTypeID="0x01010040A57ACB2CCB4344BA2C3DD464B65FE1" ma:contentTypeVersion="5" ma:contentTypeDescription="Utwórz nowy dokument." ma:contentTypeScope="" ma:versionID="fa58673105ff4b33d66150d633ef092e">
   <xsd:schema xmlns:xsd="http://www.w3.org/2001/XMLSchema" xmlns:xs="http://www.w3.org/2001/XMLSchema" xmlns:p="http://schemas.microsoft.com/office/2006/metadata/properties" xmlns:ns2="be6fdebf-9910-419a-93e4-d4202b7006c1" targetNamespace="http://schemas.microsoft.com/office/2006/metadata/properties" ma:root="true" ma:fieldsID="b261b597e32e35b660155590190161e5" ns2:_="">
     <xsd:import namespace="be6fdebf-9910-419a-93e4-d4202b7006c1"/>
@@ -7059,33 +7019,28 @@
 </ct:contentTypeSchema>
 </file>
 
-<file path=customXml/itemProps1.xml><?xml version="1.0" encoding="utf-8"?>
-<ds:datastoreItem xmlns:ds="http://schemas.openxmlformats.org/officeDocument/2006/customXml" ds:itemID="{7D0AD95B-5C2D-47ED-95C0-987634CE19FD}">
-  <ds:schemaRefs>
-    <ds:schemaRef ds:uri="http://schemas.openxmlformats.org/officeDocument/2006/bibliography"/>
-  </ds:schemaRefs>
-</ds:datastoreItem>
+<file path=customXml/item2.xml><?xml version="1.0" encoding="utf-8"?>
+<b:Sources xmlns:b="http://schemas.openxmlformats.org/officeDocument/2006/bibliography" xmlns="http://schemas.openxmlformats.org/officeDocument/2006/bibliography" SelectedStyle="\APASixthEditionOfficeOnline.xsl" StyleName="APA" Version="6"/>
 </file>
 
-<file path=customXml/itemProps2.xml><?xml version="1.0" encoding="utf-8"?>
-<ds:datastoreItem xmlns:ds="http://schemas.openxmlformats.org/officeDocument/2006/customXml" ds:itemID="{0449C067-E9D2-4BA3-8765-DFB84C7AADB4}">
-  <ds:schemaRefs>
-    <ds:schemaRef ds:uri="http://schemas.microsoft.com/office/2006/metadata/properties"/>
-    <ds:schemaRef ds:uri="http://schemas.microsoft.com/office/infopath/2007/PartnerControls"/>
-    <ds:schemaRef ds:uri="be6fdebf-9910-419a-93e4-d4202b7006c1"/>
-  </ds:schemaRefs>
-</ds:datastoreItem>
+<file path=customXml/item3.xml><?xml version="1.0" encoding="utf-8"?>
+<p:properties xmlns:p="http://schemas.microsoft.com/office/2006/metadata/properties" xmlns:xsi="http://www.w3.org/2001/XMLSchema-instance" xmlns:pc="http://schemas.microsoft.com/office/infopath/2007/PartnerControls">
+  <documentManagement>
+    <ReferenceId xmlns="be6fdebf-9910-419a-93e4-d4202b7006c1" xsi:nil="true"/>
+  </documentManagement>
+</p:properties>
 </file>
 
-<file path=customXml/itemProps3.xml><?xml version="1.0" encoding="utf-8"?>
-<ds:datastoreItem xmlns:ds="http://schemas.openxmlformats.org/officeDocument/2006/customXml" ds:itemID="{E0FACC46-E017-4744-B4C1-C9A741C5F128}">
-  <ds:schemaRefs>
-    <ds:schemaRef ds:uri="http://schemas.microsoft.com/sharepoint/v3/contenttype/forms"/>
-  </ds:schemaRefs>
-</ds:datastoreItem>
+<file path=customXml/item4.xml><?xml version="1.0" encoding="utf-8"?>
+<?mso-contentType ?>
+<FormTemplates xmlns="http://schemas.microsoft.com/sharepoint/v3/contenttype/forms">
+  <Display>DocumentLibraryForm</Display>
+  <Edit>DocumentLibraryForm</Edit>
+  <New>DocumentLibraryForm</New>
+</FormTemplates>
 </file>
 
-<file path=customXml/itemProps4.xml><?xml version="1.0" encoding="utf-8"?>
+<file path=customXml/itemProps1.xml><?xml version="1.0" encoding="utf-8"?>
 <ds:datastoreItem xmlns:ds="http://schemas.openxmlformats.org/officeDocument/2006/customXml" ds:itemID="{1ED015AC-15C5-4241-A470-4EB6700F94F5}">
   <ds:schemaRefs>
     <ds:schemaRef ds:uri="http://schemas.microsoft.com/office/2006/metadata/contentType"/>
@@ -7101,4 +7056,30 @@
     <ds:schemaRef ds:uri="http://schemas.microsoft.com/internal/obd"/>
   </ds:schemaRefs>
 </ds:datastoreItem>
+</file>
+
+<file path=customXml/itemProps2.xml><?xml version="1.0" encoding="utf-8"?>
+<ds:datastoreItem xmlns:ds="http://schemas.openxmlformats.org/officeDocument/2006/customXml" ds:itemID="{7D0AD95B-5C2D-47ED-95C0-987634CE19FD}">
+  <ds:schemaRefs>
+    <ds:schemaRef ds:uri="http://schemas.openxmlformats.org/officeDocument/2006/bibliography"/>
+  </ds:schemaRefs>
+</ds:datastoreItem>
+</file>
+
+<file path=customXml/itemProps3.xml><?xml version="1.0" encoding="utf-8"?>
+<ds:datastoreItem xmlns:ds="http://schemas.openxmlformats.org/officeDocument/2006/customXml" ds:itemID="{0449C067-E9D2-4BA3-8765-DFB84C7AADB4}">
+  <ds:schemaRefs>
+    <ds:schemaRef ds:uri="http://schemas.microsoft.com/office/2006/metadata/properties"/>
+    <ds:schemaRef ds:uri="http://schemas.microsoft.com/office/infopath/2007/PartnerControls"/>
+    <ds:schemaRef ds:uri="be6fdebf-9910-419a-93e4-d4202b7006c1"/>
+  </ds:schemaRefs>
+</ds:datastoreItem>
+</file>
+
+<file path=customXml/itemProps4.xml><?xml version="1.0" encoding="utf-8"?>
+<ds:datastoreItem xmlns:ds="http://schemas.openxmlformats.org/officeDocument/2006/customXml" ds:itemID="{E0FACC46-E017-4744-B4C1-C9A741C5F128}">
+  <ds:schemaRefs>
+    <ds:schemaRef ds:uri="http://schemas.microsoft.com/sharepoint/v3/contenttype/forms"/>
+  </ds:schemaRefs>
+</ds:datastoreItem>
 </file>
</xml_diff>